<commit_message>
new plots and draft backup
</commit_message>
<xml_diff>
--- a/MS/CH2 Chunk removals.docx
+++ b/MS/CH2 Chunk removals.docx
@@ -54,6 +54,364 @@
       <w:proofErr w:type="spellEnd"/>
       <w:r>
         <w:t>, 1983).</w:t>
+      </w:r>
+    </w:p>
+    <w:p/>
+    <w:p>
+      <w:pPr>
+        <w:pStyle w:val="HTMLPreformatted"/>
+        <w:shd w:val="clear" w:color="auto" w:fill="FFFFFF"/>
+        <w:wordWrap w:val="0"/>
+        <w:spacing w:line="205" w:lineRule="atLeast"/>
+        <w:rPr>
+          <w:rStyle w:val="gnkrckgcgsb"/>
+          <w:rFonts w:ascii="Lucida Console" w:hAnsi="Lucida Console"/>
+          <w:color w:val="000000"/>
+          <w:bdr w:val="none" w:sz="0" w:space="0" w:color="auto" w:frame="1"/>
+        </w:rPr>
+      </w:pPr>
+    </w:p>
+    <w:p>
+      <w:pPr>
+        <w:pStyle w:val="HTMLPreformatted"/>
+        <w:shd w:val="clear" w:color="auto" w:fill="FFFFFF"/>
+        <w:wordWrap w:val="0"/>
+        <w:spacing w:line="205" w:lineRule="atLeast"/>
+        <w:rPr>
+          <w:rStyle w:val="gnkrckgcgsb"/>
+          <w:rFonts w:ascii="Lucida Console" w:hAnsi="Lucida Console"/>
+          <w:color w:val="000000"/>
+          <w:bdr w:val="none" w:sz="0" w:space="0" w:color="auto" w:frame="1"/>
+        </w:rPr>
+      </w:pPr>
+    </w:p>
+    <w:p>
+      <w:pPr>
+        <w:pStyle w:val="HTMLPreformatted"/>
+        <w:shd w:val="clear" w:color="auto" w:fill="FFFFFF"/>
+        <w:wordWrap w:val="0"/>
+        <w:spacing w:line="205" w:lineRule="atLeast"/>
+        <w:rPr>
+          <w:rStyle w:val="gnkrckgcgsb"/>
+          <w:rFonts w:ascii="Lucida Console" w:hAnsi="Lucida Console"/>
+          <w:color w:val="000000"/>
+          <w:bdr w:val="none" w:sz="0" w:space="0" w:color="auto" w:frame="1"/>
+        </w:rPr>
+      </w:pPr>
+    </w:p>
+    <w:p>
+      <w:r>
+        <w:t xml:space="preserve">Mean plant visits per hour. This is just the mean number of potential foraging bouts. ± the standard deviation. </w:t>
+      </w:r>
+    </w:p>
+    <w:tbl>
+      <w:tblPr>
+        <w:tblStyle w:val="TableGrid"/>
+        <w:tblW w:w="0" w:type="auto"/>
+        <w:tblLook w:val="04A0" w:firstRow="1" w:lastRow="0" w:firstColumn="1" w:lastColumn="0" w:noHBand="0" w:noVBand="1"/>
+      </w:tblPr>
+      <w:tblGrid>
+        <w:gridCol w:w="3116"/>
+        <w:gridCol w:w="3117"/>
+        <w:gridCol w:w="3117"/>
+      </w:tblGrid>
+      <w:tr>
+        <w:tc>
+          <w:tcPr>
+            <w:tcW w:w="3116" w:type="dxa"/>
+          </w:tcPr>
+          <w:p/>
+        </w:tc>
+        <w:tc>
+          <w:tcPr>
+            <w:tcW w:w="3117" w:type="dxa"/>
+          </w:tcPr>
+          <w:p>
+            <w:r>
+              <w:t>Open</w:t>
+            </w:r>
+          </w:p>
+        </w:tc>
+        <w:tc>
+          <w:tcPr>
+            <w:tcW w:w="3117" w:type="dxa"/>
+          </w:tcPr>
+          <w:p>
+            <w:r>
+              <w:t>Shrub</w:t>
+            </w:r>
+          </w:p>
+        </w:tc>
+      </w:tr>
+      <w:tr>
+        <w:tc>
+          <w:tcPr>
+            <w:tcW w:w="3116" w:type="dxa"/>
+          </w:tcPr>
+          <w:p>
+            <w:r>
+              <w:t>Pre-blooming</w:t>
+            </w:r>
+          </w:p>
+        </w:tc>
+        <w:tc>
+          <w:tcPr>
+            <w:tcW w:w="3117" w:type="dxa"/>
+          </w:tcPr>
+          <w:p>
+            <w:r>
+              <w:t>4.2955249</w:t>
+            </w:r>
+            <w:r>
+              <w:t xml:space="preserve"> ± </w:t>
+            </w:r>
+            <w:r>
+              <w:t>4.621614</w:t>
+            </w:r>
+          </w:p>
+        </w:tc>
+        <w:tc>
+          <w:tcPr>
+            <w:tcW w:w="3117" w:type="dxa"/>
+          </w:tcPr>
+          <w:p>
+            <w:r>
+              <w:t>2.9976793</w:t>
+            </w:r>
+            <w:r>
+              <w:t xml:space="preserve"> ± </w:t>
+            </w:r>
+            <w:r>
+              <w:t>3.134733</w:t>
+            </w:r>
+          </w:p>
+        </w:tc>
+      </w:tr>
+      <w:tr>
+        <w:tc>
+          <w:tcPr>
+            <w:tcW w:w="3116" w:type="dxa"/>
+          </w:tcPr>
+          <w:p>
+            <w:r>
+              <w:t>Blooming</w:t>
+            </w:r>
+          </w:p>
+        </w:tc>
+        <w:tc>
+          <w:tcPr>
+            <w:tcW w:w="3117" w:type="dxa"/>
+          </w:tcPr>
+          <w:p>
+            <w:r>
+              <w:t>1.2526164</w:t>
+            </w:r>
+            <w:r>
+              <w:t xml:space="preserve"> ± </w:t>
+            </w:r>
+            <w:r>
+              <w:t>1.376179</w:t>
+            </w:r>
+          </w:p>
+        </w:tc>
+        <w:tc>
+          <w:tcPr>
+            <w:tcW w:w="3117" w:type="dxa"/>
+          </w:tcPr>
+          <w:p>
+            <w:r>
+              <w:t>0.9458532</w:t>
+            </w:r>
+            <w:r>
+              <w:t xml:space="preserve"> ± </w:t>
+            </w:r>
+            <w:r>
+              <w:t>1.271302</w:t>
+            </w:r>
+          </w:p>
+        </w:tc>
+      </w:tr>
+    </w:tbl>
+    <w:p/>
+    <w:p>
+      <w:r>
+        <w:t xml:space="preserve">Mean number of flowers visited per hour. ± standard deviation. </w:t>
+      </w:r>
+    </w:p>
+    <w:tbl>
+      <w:tblPr>
+        <w:tblStyle w:val="TableGrid"/>
+        <w:tblW w:w="0" w:type="auto"/>
+        <w:tblLook w:val="04A0" w:firstRow="1" w:lastRow="0" w:firstColumn="1" w:lastColumn="0" w:noHBand="0" w:noVBand="1"/>
+      </w:tblPr>
+      <w:tblGrid>
+        <w:gridCol w:w="3116"/>
+        <w:gridCol w:w="3117"/>
+        <w:gridCol w:w="3117"/>
+      </w:tblGrid>
+      <w:tr>
+        <w:tc>
+          <w:tcPr>
+            <w:tcW w:w="3116" w:type="dxa"/>
+          </w:tcPr>
+          <w:p/>
+        </w:tc>
+        <w:tc>
+          <w:tcPr>
+            <w:tcW w:w="3117" w:type="dxa"/>
+          </w:tcPr>
+          <w:p>
+            <w:r>
+              <w:t>Open</w:t>
+            </w:r>
+          </w:p>
+        </w:tc>
+        <w:tc>
+          <w:tcPr>
+            <w:tcW w:w="3117" w:type="dxa"/>
+          </w:tcPr>
+          <w:p>
+            <w:r>
+              <w:t>Shrub</w:t>
+            </w:r>
+          </w:p>
+        </w:tc>
+      </w:tr>
+      <w:tr>
+        <w:tc>
+          <w:tcPr>
+            <w:tcW w:w="3116" w:type="dxa"/>
+          </w:tcPr>
+          <w:p>
+            <w:r>
+              <w:t>Pre-blooming</w:t>
+            </w:r>
+          </w:p>
+        </w:tc>
+        <w:tc>
+          <w:tcPr>
+            <w:tcW w:w="3117" w:type="dxa"/>
+          </w:tcPr>
+          <w:p>
+            <w:r>
+              <w:t>5.758404</w:t>
+            </w:r>
+            <w:r>
+              <w:t xml:space="preserve"> ± </w:t>
+            </w:r>
+            <w:r>
+              <w:t>7.547992</w:t>
+            </w:r>
+          </w:p>
+        </w:tc>
+        <w:tc>
+          <w:tcPr>
+            <w:tcW w:w="3117" w:type="dxa"/>
+          </w:tcPr>
+          <w:p>
+            <w:r>
+              <w:t>3.776575</w:t>
+            </w:r>
+            <w:r>
+              <w:t xml:space="preserve"> ± </w:t>
+            </w:r>
+            <w:r>
+              <w:t>4.742340</w:t>
+            </w:r>
+          </w:p>
+        </w:tc>
+      </w:tr>
+      <w:tr>
+        <w:tc>
+          <w:tcPr>
+            <w:tcW w:w="3116" w:type="dxa"/>
+          </w:tcPr>
+          <w:p>
+            <w:r>
+              <w:t>Blooming</w:t>
+            </w:r>
+          </w:p>
+        </w:tc>
+        <w:tc>
+          <w:tcPr>
+            <w:tcW w:w="3117" w:type="dxa"/>
+          </w:tcPr>
+          <w:p>
+            <w:r>
+              <w:t>1.722185</w:t>
+            </w:r>
+            <w:r>
+              <w:t xml:space="preserve"> ± </w:t>
+            </w:r>
+            <w:r>
+              <w:t>2.218946</w:t>
+            </w:r>
+          </w:p>
+        </w:tc>
+        <w:tc>
+          <w:tcPr>
+            <w:tcW w:w="3117" w:type="dxa"/>
+          </w:tcPr>
+          <w:p>
+            <w:r>
+              <w:t>1.268643</w:t>
+            </w:r>
+            <w:r>
+              <w:t xml:space="preserve"> ± </w:t>
+            </w:r>
+            <w:r>
+              <w:t>2.047149</w:t>
+            </w:r>
+          </w:p>
+        </w:tc>
+      </w:tr>
+    </w:tbl>
+    <w:p/>
+    <w:p/>
+    <w:p>
+      <w:r>
+        <w:t>Stealing pollinators is parasitism.</w:t>
+      </w:r>
+    </w:p>
+    <w:p>
+      <w:r>
+        <w:t>Conclusions:</w:t>
+      </w:r>
+    </w:p>
+    <w:p/>
+    <w:p>
+      <w:r>
+        <w:t xml:space="preserve">Conversely, Michener (cite) says </w:t>
+      </w:r>
+      <w:proofErr w:type="spellStart"/>
+      <w:r>
+        <w:t>synchorization</w:t>
+      </w:r>
+      <w:proofErr w:type="spellEnd"/>
+      <w:r>
+        <w:t xml:space="preserve"> of floral phenologies should </w:t>
+      </w:r>
+      <w:proofErr w:type="spellStart"/>
+      <w:r>
+        <w:t>increased</w:t>
+      </w:r>
+      <w:proofErr w:type="spellEnd"/>
+      <w:r>
+        <w:t xml:space="preserve"> specialization. The desert is home to many bee specialists. </w:t>
+      </w:r>
+    </w:p>
+    <w:p/>
+    <w:p>
+      <w:r>
+        <w:t xml:space="preserve">Ambrosia </w:t>
+      </w:r>
+      <w:proofErr w:type="spellStart"/>
+      <w:r>
+        <w:t>dumosa</w:t>
+      </w:r>
+      <w:proofErr w:type="spellEnd"/>
+      <w:r>
+        <w:t xml:space="preserve"> increased seed set in annuals, however it is not possible to know if this was due to pollinator visits or a more direct sort of facilitation.</w:t>
       </w:r>
       <w:bookmarkStart w:id="0" w:name="_GoBack"/>
       <w:bookmarkEnd w:id="0"/>
@@ -489,6 +847,76 @@
     <w:semiHidden/>
     <w:unhideWhenUsed/>
   </w:style>
+  <w:style w:type="paragraph" w:styleId="HTMLPreformatted">
+    <w:name w:val="HTML Preformatted"/>
+    <w:basedOn w:val="Normal"/>
+    <w:link w:val="HTMLPreformattedChar"/>
+    <w:uiPriority w:val="99"/>
+    <w:unhideWhenUsed/>
+    <w:rsid w:val="004F4434"/>
+    <w:pPr>
+      <w:tabs>
+        <w:tab w:val="left" w:pos="916"/>
+        <w:tab w:val="left" w:pos="1832"/>
+        <w:tab w:val="left" w:pos="2748"/>
+        <w:tab w:val="left" w:pos="3664"/>
+        <w:tab w:val="left" w:pos="4580"/>
+        <w:tab w:val="left" w:pos="5496"/>
+        <w:tab w:val="left" w:pos="6412"/>
+        <w:tab w:val="left" w:pos="7328"/>
+        <w:tab w:val="left" w:pos="8244"/>
+        <w:tab w:val="left" w:pos="9160"/>
+        <w:tab w:val="left" w:pos="10076"/>
+        <w:tab w:val="left" w:pos="10992"/>
+        <w:tab w:val="left" w:pos="11908"/>
+        <w:tab w:val="left" w:pos="12824"/>
+        <w:tab w:val="left" w:pos="13740"/>
+        <w:tab w:val="left" w:pos="14656"/>
+      </w:tabs>
+      <w:spacing w:after="0" w:line="240" w:lineRule="auto"/>
+    </w:pPr>
+    <w:rPr>
+      <w:rFonts w:ascii="Courier New" w:eastAsia="Times New Roman" w:hAnsi="Courier New" w:cs="Courier New"/>
+      <w:sz w:val="20"/>
+      <w:szCs w:val="20"/>
+    </w:rPr>
+  </w:style>
+  <w:style w:type="character" w:customStyle="1" w:styleId="HTMLPreformattedChar">
+    <w:name w:val="HTML Preformatted Char"/>
+    <w:basedOn w:val="DefaultParagraphFont"/>
+    <w:link w:val="HTMLPreformatted"/>
+    <w:uiPriority w:val="99"/>
+    <w:rsid w:val="004F4434"/>
+    <w:rPr>
+      <w:rFonts w:ascii="Courier New" w:eastAsia="Times New Roman" w:hAnsi="Courier New" w:cs="Courier New"/>
+      <w:sz w:val="20"/>
+      <w:szCs w:val="20"/>
+    </w:rPr>
+  </w:style>
+  <w:style w:type="character" w:customStyle="1" w:styleId="gnkrckgcgsb">
+    <w:name w:val="gnkrckgcgsb"/>
+    <w:basedOn w:val="DefaultParagraphFont"/>
+    <w:rsid w:val="004F4434"/>
+  </w:style>
+  <w:style w:type="table" w:styleId="TableGrid">
+    <w:name w:val="Table Grid"/>
+    <w:basedOn w:val="TableNormal"/>
+    <w:uiPriority w:val="39"/>
+    <w:rsid w:val="004F4434"/>
+    <w:pPr>
+      <w:spacing w:after="0" w:line="240" w:lineRule="auto"/>
+    </w:pPr>
+    <w:tblPr>
+      <w:tblBorders>
+        <w:top w:val="single" w:sz="4" w:space="0" w:color="auto"/>
+        <w:left w:val="single" w:sz="4" w:space="0" w:color="auto"/>
+        <w:bottom w:val="single" w:sz="4" w:space="0" w:color="auto"/>
+        <w:right w:val="single" w:sz="4" w:space="0" w:color="auto"/>
+        <w:insideH w:val="single" w:sz="4" w:space="0" w:color="auto"/>
+        <w:insideV w:val="single" w:sz="4" w:space="0" w:color="auto"/>
+      </w:tblBorders>
+    </w:tblPr>
+  </w:style>
 </w:styles>
 </file>
 

</xml_diff>